<commit_message>
Iterative Prompt Development course section done
</commit_message>
<xml_diff>
--- a/ChatGPT Prompt Engineering for Developers/ChatGPT Prompt Engineering for Developers course notes and links.docx
+++ b/ChatGPT Prompt Engineering for Developers/ChatGPT Prompt Engineering for Developers course notes and links.docx
@@ -18,7 +18,6 @@
           <w14:ligatures w14:val="standardContextual"/>
         </w:rPr>
       </w:pPr>
-      <w:proofErr w:type="spellStart"/>
       <w:r>
         <w:rPr>
           <w:rFonts w:asciiTheme="majorHAnsi" w:eastAsiaTheme="majorEastAsia" w:hAnsiTheme="majorHAnsi" w:cstheme="majorBidi"/>
@@ -28,19 +27,7 @@
           <w:szCs w:val="32"/>
           <w14:ligatures w14:val="standardContextual"/>
         </w:rPr>
-        <w:t>ChatGPT</w:t>
-      </w:r>
-      <w:proofErr w:type="spellEnd"/>
-      <w:r>
-        <w:rPr>
-          <w:rFonts w:asciiTheme="majorHAnsi" w:eastAsiaTheme="majorEastAsia" w:hAnsiTheme="majorHAnsi" w:cstheme="majorBidi"/>
-          <w:color w:val="2F5496" w:themeColor="accent1" w:themeShade="BF"/>
-          <w:kern w:val="2"/>
-          <w:sz w:val="32"/>
-          <w:szCs w:val="32"/>
-          <w14:ligatures w14:val="standardContextual"/>
-        </w:rPr>
-        <w:t xml:space="preserve"> Prompt Engineering for Developers</w:t>
+        <w:t>ChatGPT Prompt Engineering for Developers</w:t>
       </w:r>
       <w:r>
         <w:rPr>
@@ -123,17 +110,7 @@
     <w:p/>
     <w:p>
       <w:r>
-        <w:t xml:space="preserve">Base LLM </w:t>
-      </w:r>
-      <w:proofErr w:type="spellStart"/>
-      <w:proofErr w:type="gramStart"/>
-      <w:r>
-        <w:t>cant</w:t>
-      </w:r>
-      <w:proofErr w:type="spellEnd"/>
-      <w:proofErr w:type="gramEnd"/>
-      <w:r>
-        <w:t xml:space="preserve"> answer the questions men</w:t>
+        <w:t>Base LLM cant answer the questions men</w:t>
       </w:r>
       <w:r>
         <w:t xml:space="preserve">tioned so that makes instruction tuned </w:t>
@@ -384,6 +361,95 @@
                     <a:xfrm>
                       <a:off x="0" y="0"/>
                       <a:ext cx="5249008" cy="3743847"/>
+                    </a:xfrm>
+                    <a:prstGeom prst="rect">
+                      <a:avLst/>
+                    </a:prstGeom>
+                  </pic:spPr>
+                </pic:pic>
+              </a:graphicData>
+            </a:graphic>
+          </wp:inline>
+        </w:drawing>
+      </w:r>
+    </w:p>
+    <w:p/>
+    <w:p>
+      <w:pPr>
+        <w:pStyle w:val="Heading1"/>
+      </w:pPr>
+      <w:r>
+        <w:lastRenderedPageBreak/>
+        <w:t>Iterative Prompt Development-</w:t>
+      </w:r>
+    </w:p>
+    <w:p/>
+    <w:p>
+      <w:r>
+        <w:drawing>
+          <wp:inline distT="0" distB="0" distL="0" distR="0" wp14:anchorId="7B40F8F0" wp14:editId="069B0042">
+            <wp:extent cx="5563376" cy="5334744"/>
+            <wp:effectExtent l="0" t="0" r="0" b="0"/>
+            <wp:docPr id="10" name="Picture 10"/>
+            <wp:cNvGraphicFramePr>
+              <a:graphicFrameLocks xmlns:a="http://schemas.openxmlformats.org/drawingml/2006/main" noChangeAspect="1"/>
+            </wp:cNvGraphicFramePr>
+            <a:graphic xmlns:a="http://schemas.openxmlformats.org/drawingml/2006/main">
+              <a:graphicData uri="http://schemas.openxmlformats.org/drawingml/2006/picture">
+                <pic:pic xmlns:pic="http://schemas.openxmlformats.org/drawingml/2006/picture">
+                  <pic:nvPicPr>
+                    <pic:cNvPr id="1" name=""/>
+                    <pic:cNvPicPr/>
+                  </pic:nvPicPr>
+                  <pic:blipFill>
+                    <a:blip r:embed="rId13"/>
+                    <a:stretch>
+                      <a:fillRect/>
+                    </a:stretch>
+                  </pic:blipFill>
+                  <pic:spPr>
+                    <a:xfrm>
+                      <a:off x="0" y="0"/>
+                      <a:ext cx="5563376" cy="5334744"/>
+                    </a:xfrm>
+                    <a:prstGeom prst="rect">
+                      <a:avLst/>
+                    </a:prstGeom>
+                  </pic:spPr>
+                </pic:pic>
+              </a:graphicData>
+            </a:graphic>
+          </wp:inline>
+        </w:drawing>
+      </w:r>
+    </w:p>
+    <w:p>
+      <w:r>
+        <w:drawing>
+          <wp:inline distT="0" distB="0" distL="0" distR="0" wp14:anchorId="43E818E3" wp14:editId="3A0F945B">
+            <wp:extent cx="5563376" cy="2000529"/>
+            <wp:effectExtent l="0" t="0" r="0" b="0"/>
+            <wp:docPr id="12" name="Picture 12"/>
+            <wp:cNvGraphicFramePr>
+              <a:graphicFrameLocks xmlns:a="http://schemas.openxmlformats.org/drawingml/2006/main" noChangeAspect="1"/>
+            </wp:cNvGraphicFramePr>
+            <a:graphic xmlns:a="http://schemas.openxmlformats.org/drawingml/2006/main">
+              <a:graphicData uri="http://schemas.openxmlformats.org/drawingml/2006/picture">
+                <pic:pic xmlns:pic="http://schemas.openxmlformats.org/drawingml/2006/picture">
+                  <pic:nvPicPr>
+                    <pic:cNvPr id="1" name=""/>
+                    <pic:cNvPicPr/>
+                  </pic:nvPicPr>
+                  <pic:blipFill>
+                    <a:blip r:embed="rId14"/>
+                    <a:stretch>
+                      <a:fillRect/>
+                    </a:stretch>
+                  </pic:blipFill>
+                  <pic:spPr>
+                    <a:xfrm>
+                      <a:off x="0" y="0"/>
+                      <a:ext cx="5563376" cy="2000529"/>
                     </a:xfrm>
                     <a:prstGeom prst="rect">
                       <a:avLst/>

</xml_diff>

<commit_message>
expanding section of the course done
</commit_message>
<xml_diff>
--- a/ChatGPT Prompt Engineering for Developers/ChatGPT Prompt Engineering for Developers course notes and links.docx
+++ b/ChatGPT Prompt Engineering for Developers/ChatGPT Prompt Engineering for Developers course notes and links.docx
@@ -248,12 +248,10 @@
         <w:t xml:space="preserve">Base LLM </w:t>
       </w:r>
       <w:proofErr w:type="spellStart"/>
-      <w:proofErr w:type="gramStart"/>
       <w:r>
         <w:t>cant</w:t>
       </w:r>
       <w:proofErr w:type="spellEnd"/>
-      <w:proofErr w:type="gramEnd"/>
       <w:r>
         <w:t xml:space="preserve"> answer the questions men</w:t>
       </w:r>
@@ -763,12 +761,153 @@
       </w:r>
     </w:p>
     <w:p/>
+    <w:p>
+      <w:pPr>
+        <w:pStyle w:val="Heading1"/>
+      </w:pPr>
+      <w:r>
+        <w:t>Expanding-</w:t>
+      </w:r>
+    </w:p>
+    <w:p/>
+    <w:p>
+      <w:hyperlink r:id="rId20" w:history="1">
+        <w:r>
+          <w:rPr>
+            <w:rStyle w:val="Hyperlink"/>
+          </w:rPr>
+          <w:t>https://learn.deeplearning.ai/courses/chatgpt-prompt-eng/lesson/7/expanding</w:t>
+        </w:r>
+      </w:hyperlink>
+    </w:p>
     <w:p/>
     <w:p>
       <w:r>
         <w:t>Expand a shorter text to a longer text</w:t>
       </w:r>
-    </w:p>
+      <w:r>
+        <w:t xml:space="preserve"> (email, essay)</w:t>
+      </w:r>
+    </w:p>
+    <w:p/>
+    <w:p>
+      <w:pPr>
+        <w:pStyle w:val="Heading2"/>
+      </w:pPr>
+      <w:r>
+        <w:t>Temperature-</w:t>
+      </w:r>
+    </w:p>
+    <w:p/>
+    <w:p>
+      <w:r>
+        <w:t>Temperature is mainly the randomness of the model</w:t>
+      </w:r>
+    </w:p>
+    <w:p>
+      <w:r>
+        <w:t>Usually the temperature should be 0</w:t>
+      </w:r>
+      <w:r>
+        <w:t xml:space="preserve"> (Default)</w:t>
+      </w:r>
+      <w:r>
+        <w:t xml:space="preserve"> for best results. But if more creative responses</w:t>
+      </w:r>
+      <w:r>
+        <w:t xml:space="preserve"> or wider variety of responses</w:t>
+      </w:r>
+      <w:r>
+        <w:t xml:space="preserve"> are needed then the temperature can be changed</w:t>
+      </w:r>
+      <w:r>
+        <w:t xml:space="preserve"> / increased accordingly</w:t>
+      </w:r>
+      <w:r>
+        <w:t>.</w:t>
+      </w:r>
+    </w:p>
+    <w:p>
+      <w:r>
+        <w:t>Increasing temperature will increase the randomness in the response and this can be tested be re running a particular prompt multiple times at a specific temperature to observe the results.</w:t>
+      </w:r>
+    </w:p>
+    <w:p>
+      <w:r>
+        <w:t>The example below shows a good representation</w:t>
+      </w:r>
+      <w:r>
+        <w:t>-</w:t>
+      </w:r>
+    </w:p>
+    <w:p/>
+    <w:p/>
+    <w:p/>
+    <w:p/>
+    <w:p/>
+    <w:p/>
+    <w:p/>
+    <w:p/>
+    <w:p/>
+    <w:p>
+      <w:r>
+        <w:lastRenderedPageBreak/>
+        <w:drawing>
+          <wp:inline distT="0" distB="0" distL="0" distR="0" wp14:anchorId="7EA5C7A9" wp14:editId="38E98B31">
+            <wp:extent cx="5696745" cy="5649113"/>
+            <wp:effectExtent l="0" t="0" r="0" b="8890"/>
+            <wp:docPr id="14" name="Picture 14"/>
+            <wp:cNvGraphicFramePr>
+              <a:graphicFrameLocks xmlns:a="http://schemas.openxmlformats.org/drawingml/2006/main" noChangeAspect="1"/>
+            </wp:cNvGraphicFramePr>
+            <a:graphic xmlns:a="http://schemas.openxmlformats.org/drawingml/2006/main">
+              <a:graphicData uri="http://schemas.openxmlformats.org/drawingml/2006/picture">
+                <pic:pic xmlns:pic="http://schemas.openxmlformats.org/drawingml/2006/picture">
+                  <pic:nvPicPr>
+                    <pic:cNvPr id="1" name=""/>
+                    <pic:cNvPicPr/>
+                  </pic:nvPicPr>
+                  <pic:blipFill>
+                    <a:blip r:embed="rId21"/>
+                    <a:stretch>
+                      <a:fillRect/>
+                    </a:stretch>
+                  </pic:blipFill>
+                  <pic:spPr>
+                    <a:xfrm>
+                      <a:off x="0" y="0"/>
+                      <a:ext cx="5696745" cy="5649113"/>
+                    </a:xfrm>
+                    <a:prstGeom prst="rect">
+                      <a:avLst/>
+                    </a:prstGeom>
+                  </pic:spPr>
+                </pic:pic>
+              </a:graphicData>
+            </a:graphic>
+          </wp:inline>
+        </w:drawing>
+      </w:r>
+    </w:p>
+    <w:p/>
+    <w:p/>
+    <w:p/>
+    <w:p/>
+    <w:p/>
+    <w:p/>
+    <w:p/>
+    <w:p/>
+    <w:p/>
+    <w:p>
+      <w:pPr>
+        <w:pStyle w:val="Heading1"/>
+      </w:pPr>
+      <w:r>
+        <w:lastRenderedPageBreak/>
+        <w:t>Chatbots-</w:t>
+      </w:r>
+    </w:p>
+    <w:p/>
     <w:p/>
     <w:p/>
     <w:p/>
@@ -1938,6 +2077,28 @@
       <w:szCs w:val="32"/>
     </w:rPr>
   </w:style>
+  <w:style w:type="paragraph" w:styleId="Heading2">
+    <w:name w:val="heading 2"/>
+    <w:basedOn w:val="Normal"/>
+    <w:next w:val="Normal"/>
+    <w:link w:val="Heading2Char"/>
+    <w:uiPriority w:val="9"/>
+    <w:unhideWhenUsed/>
+    <w:qFormat/>
+    <w:rsid w:val="006E6E9A"/>
+    <w:pPr>
+      <w:keepNext/>
+      <w:keepLines/>
+      <w:spacing w:before="40" w:after="0"/>
+      <w:outlineLvl w:val="1"/>
+    </w:pPr>
+    <w:rPr>
+      <w:rFonts w:asciiTheme="majorHAnsi" w:eastAsiaTheme="majorEastAsia" w:hAnsiTheme="majorHAnsi" w:cstheme="majorBidi"/>
+      <w:color w:val="2F5496" w:themeColor="accent1" w:themeShade="BF"/>
+      <w:sz w:val="26"/>
+      <w:szCs w:val="26"/>
+    </w:rPr>
+  </w:style>
   <w:style w:type="character" w:default="1" w:styleId="DefaultParagraphFont">
     <w:name w:val="Default Paragraph Font"/>
     <w:uiPriority w:val="1"/>
@@ -2010,6 +2171,19 @@
       <w:ind w:left="720"/>
       <w:contextualSpacing/>
     </w:pPr>
+  </w:style>
+  <w:style w:type="character" w:customStyle="1" w:styleId="Heading2Char">
+    <w:name w:val="Heading 2 Char"/>
+    <w:basedOn w:val="DefaultParagraphFont"/>
+    <w:link w:val="Heading2"/>
+    <w:uiPriority w:val="9"/>
+    <w:rsid w:val="006E6E9A"/>
+    <w:rPr>
+      <w:rFonts w:asciiTheme="majorHAnsi" w:eastAsiaTheme="majorEastAsia" w:hAnsiTheme="majorHAnsi" w:cstheme="majorBidi"/>
+      <w:color w:val="2F5496" w:themeColor="accent1" w:themeShade="BF"/>
+      <w:sz w:val="26"/>
+      <w:szCs w:val="26"/>
+    </w:rPr>
   </w:style>
 </w:styles>
 </file>

</xml_diff>